<commit_message>
feat: update color scheme to teal; enhance footer and meta tags for improved SEO
</commit_message>
<xml_diff>
--- a/system_PRD.docx
+++ b/system_PRD.docx
@@ -24,6 +24,16 @@
         </w:rPr>
         <w:t>Product Requirements Document (PRD) for Web Solution for Household Item Rentals</w:t>
       </w:r>
+      <w:r>
+        <w:rPr>
+          <w:rFonts w:ascii="Times New Roman" w:eastAsia="Times New Roman" w:hAnsi="Times New Roman" w:cs="Times New Roman"/>
+          <w:b/>
+          <w:bCs/>
+          <w:sz w:val="27"/>
+          <w:szCs w:val="27"/>
+        </w:rPr>
+        <w:t xml:space="preserve"> (HI Rentals)</w:t>
+      </w:r>
     </w:p>
     <w:p>
       <w:pPr>
@@ -68,6 +78,179 @@
           <w:sz w:val="24"/>
           <w:szCs w:val="24"/>
         </w:rPr>
+        <w:t>Application Name: HI Rentals</w:t>
+      </w:r>
+    </w:p>
+    <w:p>
+      <w:pPr>
+        <w:spacing w:before="100" w:beforeAutospacing="1" w:after="100" w:afterAutospacing="1" w:line="240" w:lineRule="auto"/>
+        <w:outlineLvl w:val="3"/>
+        <w:rPr>
+          <w:rFonts w:ascii="Times New Roman" w:eastAsia="Times New Roman" w:hAnsi="Times New Roman" w:cs="Times New Roman"/>
+          <w:b/>
+          <w:bCs/>
+          <w:sz w:val="24"/>
+          <w:szCs w:val="24"/>
+        </w:rPr>
+      </w:pPr>
+      <w:r>
+        <w:rPr>
+          <w:rFonts w:ascii="Times New Roman" w:eastAsia="Times New Roman" w:hAnsi="Times New Roman" w:cs="Times New Roman"/>
+          <w:b/>
+          <w:bCs/>
+          <w:sz w:val="24"/>
+          <w:szCs w:val="24"/>
+        </w:rPr>
+        <w:t>Terminologies Used:</w:t>
+      </w:r>
+    </w:p>
+    <w:p>
+      <w:pPr>
+        <w:spacing w:after="0" w:line="240" w:lineRule="auto"/>
+        <w:rPr>
+          <w:rFonts w:ascii="Times New Roman" w:eastAsia="Times New Roman" w:hAnsi="Times New Roman" w:cs="Times New Roman"/>
+          <w:sz w:val="24"/>
+          <w:szCs w:val="24"/>
+        </w:rPr>
+      </w:pPr>
+      <w:r>
+        <w:rPr>
+          <w:rFonts w:ascii="Times New Roman" w:eastAsia="Times New Roman" w:hAnsi="Symbol" w:cs="Times New Roman"/>
+          <w:sz w:val="24"/>
+          <w:szCs w:val="24"/>
+        </w:rPr>
+        <w:t></w:t>
+      </w:r>
+      <w:r>
+        <w:rPr>
+          <w:rFonts w:ascii="Times New Roman" w:eastAsia="Times New Roman" w:hAnsi="Times New Roman" w:cs="Times New Roman"/>
+          <w:sz w:val="24"/>
+          <w:szCs w:val="24"/>
+        </w:rPr>
+        <w:t xml:space="preserve"> </w:t>
+      </w:r>
+      <w:r>
+        <w:rPr>
+          <w:rFonts w:ascii="Times New Roman" w:eastAsia="Times New Roman" w:hAnsi="Times New Roman" w:cs="Times New Roman"/>
+          <w:b/>
+          <w:bCs/>
+          <w:sz w:val="24"/>
+          <w:szCs w:val="24"/>
+        </w:rPr>
+        <w:t>Owner</w:t>
+      </w:r>
+      <w:r>
+        <w:rPr>
+          <w:rFonts w:ascii="Times New Roman" w:eastAsia="Times New Roman" w:hAnsi="Times New Roman" w:cs="Times New Roman"/>
+          <w:sz w:val="24"/>
+          <w:szCs w:val="24"/>
+        </w:rPr>
+        <w:t xml:space="preserve"> – A user who </w:t>
+      </w:r>
+      <w:r>
+        <w:rPr>
+          <w:rFonts w:ascii="Times New Roman" w:eastAsia="Times New Roman" w:hAnsi="Times New Roman" w:cs="Times New Roman"/>
+          <w:b/>
+          <w:bCs/>
+          <w:sz w:val="24"/>
+          <w:szCs w:val="24"/>
+        </w:rPr>
+        <w:t>lists and lends</w:t>
+      </w:r>
+      <w:r>
+        <w:rPr>
+          <w:rFonts w:ascii="Times New Roman" w:eastAsia="Times New Roman" w:hAnsi="Times New Roman" w:cs="Times New Roman"/>
+          <w:sz w:val="24"/>
+          <w:szCs w:val="24"/>
+        </w:rPr>
+        <w:t xml:space="preserve"> household items for rent.</w:t>
+      </w:r>
+    </w:p>
+    <w:p>
+      <w:pPr>
+        <w:spacing w:before="100" w:beforeAutospacing="1" w:after="100" w:afterAutospacing="1" w:line="240" w:lineRule="auto"/>
+        <w:outlineLvl w:val="3"/>
+        <w:rPr>
+          <w:rFonts w:ascii="Times New Roman" w:eastAsia="Times New Roman" w:hAnsi="Times New Roman" w:cs="Times New Roman"/>
+          <w:b/>
+          <w:bCs/>
+          <w:sz w:val="24"/>
+          <w:szCs w:val="24"/>
+        </w:rPr>
+      </w:pPr>
+      <w:r>
+        <w:rPr>
+          <w:rFonts w:ascii="Times New Roman" w:eastAsia="Times New Roman" w:hAnsi="Symbol" w:cs="Times New Roman"/>
+          <w:sz w:val="24"/>
+          <w:szCs w:val="24"/>
+        </w:rPr>
+        <w:t></w:t>
+      </w:r>
+      <w:r>
+        <w:rPr>
+          <w:rFonts w:ascii="Times New Roman" w:eastAsia="Times New Roman" w:hAnsi="Times New Roman" w:cs="Times New Roman"/>
+          <w:sz w:val="24"/>
+          <w:szCs w:val="24"/>
+        </w:rPr>
+        <w:t xml:space="preserve"> </w:t>
+      </w:r>
+      <w:r>
+        <w:rPr>
+          <w:rFonts w:ascii="Times New Roman" w:eastAsia="Times New Roman" w:hAnsi="Times New Roman" w:cs="Times New Roman"/>
+          <w:b/>
+          <w:bCs/>
+          <w:sz w:val="24"/>
+          <w:szCs w:val="24"/>
+        </w:rPr>
+        <w:t>Renter</w:t>
+      </w:r>
+      <w:r>
+        <w:rPr>
+          <w:rFonts w:ascii="Times New Roman" w:eastAsia="Times New Roman" w:hAnsi="Times New Roman" w:cs="Times New Roman"/>
+          <w:sz w:val="24"/>
+          <w:szCs w:val="24"/>
+        </w:rPr>
+        <w:t xml:space="preserve"> – A user who </w:t>
+      </w:r>
+      <w:r>
+        <w:rPr>
+          <w:rFonts w:ascii="Times New Roman" w:eastAsia="Times New Roman" w:hAnsi="Times New Roman" w:cs="Times New Roman"/>
+          <w:b/>
+          <w:bCs/>
+          <w:sz w:val="24"/>
+          <w:szCs w:val="24"/>
+        </w:rPr>
+        <w:t>borrows and rents</w:t>
+      </w:r>
+      <w:r>
+        <w:rPr>
+          <w:rFonts w:ascii="Times New Roman" w:eastAsia="Times New Roman" w:hAnsi="Times New Roman" w:cs="Times New Roman"/>
+          <w:sz w:val="24"/>
+          <w:szCs w:val="24"/>
+        </w:rPr>
+        <w:t xml:space="preserve"> household items for temporary use.</w:t>
+      </w:r>
+    </w:p>
+    <w:p>
+      <w:pPr>
+        <w:spacing w:before="100" w:beforeAutospacing="1" w:after="100" w:afterAutospacing="1" w:line="240" w:lineRule="auto"/>
+        <w:outlineLvl w:val="3"/>
+        <w:rPr>
+          <w:rFonts w:ascii="Times New Roman" w:eastAsia="Times New Roman" w:hAnsi="Times New Roman" w:cs="Times New Roman"/>
+          <w:b/>
+          <w:bCs/>
+          <w:sz w:val="24"/>
+          <w:szCs w:val="24"/>
+        </w:rPr>
+      </w:pPr>
+      <w:r>
+        <w:rPr>
+          <w:rFonts w:ascii="Times New Roman" w:eastAsia="Times New Roman" w:hAnsi="Times New Roman" w:cs="Times New Roman"/>
+          <w:b/>
+          <w:bCs/>
+          <w:sz w:val="24"/>
+          <w:szCs w:val="24"/>
+        </w:rPr>
         <w:t>Project Overview:</w:t>
       </w:r>
     </w:p>
@@ -86,7 +269,71 @@
           <w:sz w:val="24"/>
           <w:szCs w:val="24"/>
         </w:rPr>
-        <w:t>The goal of this project is to develop a peer-to-peer (P2P) web-based platform that allows users to rent household items for short-term stays. The platform will connect individuals who need household items (borrowers) with those who have items available for rent (lenders). The system will focus on affordability, convenience, and trust-building, ensuring a seamless experience for both borrowers and lenders.</w:t>
+        <w:t>The goal of this project is to develop a peer-to-peer (P2P) web-based platform that allows users to rent household items for short-term stays. The platform will connect individuals who need household items (</w:t>
+      </w:r>
+      <w:r>
+        <w:rPr>
+          <w:rFonts w:ascii="Times New Roman" w:eastAsia="Times New Roman" w:hAnsi="Times New Roman" w:cs="Times New Roman"/>
+          <w:sz w:val="24"/>
+          <w:szCs w:val="24"/>
+        </w:rPr>
+        <w:t>renters</w:t>
+      </w:r>
+      <w:r>
+        <w:rPr>
+          <w:rFonts w:ascii="Times New Roman" w:eastAsia="Times New Roman" w:hAnsi="Times New Roman" w:cs="Times New Roman"/>
+          <w:sz w:val="24"/>
+          <w:szCs w:val="24"/>
+        </w:rPr>
+        <w:t>) with those who have items available for rent (</w:t>
+      </w:r>
+      <w:r>
+        <w:rPr>
+          <w:rFonts w:ascii="Times New Roman" w:eastAsia="Times New Roman" w:hAnsi="Times New Roman" w:cs="Times New Roman"/>
+          <w:sz w:val="24"/>
+          <w:szCs w:val="24"/>
+        </w:rPr>
+        <w:t>owner</w:t>
+      </w:r>
+      <w:r>
+        <w:rPr>
+          <w:rFonts w:ascii="Times New Roman" w:eastAsia="Times New Roman" w:hAnsi="Times New Roman" w:cs="Times New Roman"/>
+          <w:sz w:val="24"/>
+          <w:szCs w:val="24"/>
+        </w:rPr>
+        <w:t xml:space="preserve">s). The system will focus on affordability, convenience, and trust-building, ensuring a seamless experience for both </w:t>
+      </w:r>
+      <w:r>
+        <w:rPr>
+          <w:rFonts w:ascii="Times New Roman" w:eastAsia="Times New Roman" w:hAnsi="Times New Roman" w:cs="Times New Roman"/>
+          <w:sz w:val="24"/>
+          <w:szCs w:val="24"/>
+        </w:rPr>
+        <w:t>renters</w:t>
+      </w:r>
+      <w:r>
+        <w:rPr>
+          <w:rFonts w:ascii="Times New Roman" w:eastAsia="Times New Roman" w:hAnsi="Times New Roman" w:cs="Times New Roman"/>
+          <w:sz w:val="24"/>
+          <w:szCs w:val="24"/>
+        </w:rPr>
+        <w:t xml:space="preserve"> and </w:t>
+      </w:r>
+      <w:r>
+        <w:rPr>
+          <w:rFonts w:ascii="Times New Roman" w:eastAsia="Times New Roman" w:hAnsi="Times New Roman" w:cs="Times New Roman"/>
+          <w:sz w:val="24"/>
+          <w:szCs w:val="24"/>
+        </w:rPr>
+        <w:t>owner</w:t>
+      </w:r>
+      <w:r>
+        <w:rPr>
+          <w:rFonts w:ascii="Times New Roman" w:eastAsia="Times New Roman" w:hAnsi="Times New Roman" w:cs="Times New Roman"/>
+          <w:sz w:val="24"/>
+          <w:szCs w:val="24"/>
+        </w:rPr>
+        <w:t>s.</w:t>
       </w:r>
     </w:p>
     <w:p>
@@ -386,7 +633,7 @@
           <w:sz w:val="24"/>
           <w:szCs w:val="24"/>
         </w:rPr>
-        <w:t>Borrower</w:t>
+        <w:t>Renter</w:t>
       </w:r>
       <w:r>
         <w:rPr>
@@ -418,7 +665,7 @@
           <w:sz w:val="24"/>
           <w:szCs w:val="24"/>
         </w:rPr>
-        <w:t>Lender</w:t>
+        <w:t>Owner</w:t>
       </w:r>
       <w:r>
         <w:rPr>
@@ -545,7 +792,23 @@
           <w:sz w:val="24"/>
           <w:szCs w:val="24"/>
         </w:rPr>
-        <w:t>: Lenders can list items with details such as:</w:t>
+        <w:t xml:space="preserve">: </w:t>
+      </w:r>
+      <w:r>
+        <w:rPr>
+          <w:rFonts w:ascii="Times New Roman" w:eastAsia="Times New Roman" w:hAnsi="Times New Roman" w:cs="Times New Roman"/>
+          <w:sz w:val="24"/>
+          <w:szCs w:val="24"/>
+        </w:rPr>
+        <w:t>Owner</w:t>
+      </w:r>
+      <w:r>
+        <w:rPr>
+          <w:rFonts w:ascii="Times New Roman" w:eastAsia="Times New Roman" w:hAnsi="Times New Roman" w:cs="Times New Roman"/>
+          <w:sz w:val="24"/>
+          <w:szCs w:val="24"/>
+        </w:rPr>
+        <w:t>s can list items with details such as:</w:t>
       </w:r>
     </w:p>
     <w:p>
@@ -611,6 +874,7 @@
           <w:sz w:val="24"/>
           <w:szCs w:val="24"/>
         </w:rPr>
+        <w:lastRenderedPageBreak/>
         <w:t>Category (e.g., furniture, appliances, electronics)</w:t>
       </w:r>
     </w:p>
@@ -753,7 +1017,23 @@
           <w:sz w:val="24"/>
           <w:szCs w:val="24"/>
         </w:rPr>
-        <w:t>: Borrowers can search for items by:</w:t>
+        <w:t xml:space="preserve">: </w:t>
+      </w:r>
+      <w:r>
+        <w:rPr>
+          <w:rFonts w:ascii="Times New Roman" w:eastAsia="Times New Roman" w:hAnsi="Times New Roman" w:cs="Times New Roman"/>
+          <w:sz w:val="24"/>
+          <w:szCs w:val="24"/>
+        </w:rPr>
+        <w:t>Renters</w:t>
+      </w:r>
+      <w:r>
+        <w:rPr>
+          <w:rFonts w:ascii="Times New Roman" w:eastAsia="Times New Roman" w:hAnsi="Times New Roman" w:cs="Times New Roman"/>
+          <w:sz w:val="24"/>
+          <w:szCs w:val="24"/>
+        </w:rPr>
+        <w:t xml:space="preserve"> can search for items by:</w:t>
       </w:r>
     </w:p>
     <w:p>
@@ -797,7 +1077,6 @@
           <w:sz w:val="24"/>
           <w:szCs w:val="24"/>
         </w:rPr>
-        <w:lastRenderedPageBreak/>
         <w:t>Location</w:t>
       </w:r>
     </w:p>
@@ -951,7 +1230,23 @@
           <w:sz w:val="24"/>
           <w:szCs w:val="24"/>
         </w:rPr>
-        <w:t>: Borrowers can request to rent an item by specifying:</w:t>
+        <w:t xml:space="preserve">: </w:t>
+      </w:r>
+      <w:r>
+        <w:rPr>
+          <w:rFonts w:ascii="Times New Roman" w:eastAsia="Times New Roman" w:hAnsi="Times New Roman" w:cs="Times New Roman"/>
+          <w:sz w:val="24"/>
+          <w:szCs w:val="24"/>
+        </w:rPr>
+        <w:t>Renters</w:t>
+      </w:r>
+      <w:r>
+        <w:rPr>
+          <w:rFonts w:ascii="Times New Roman" w:eastAsia="Times New Roman" w:hAnsi="Times New Roman" w:cs="Times New Roman"/>
+          <w:sz w:val="24"/>
+          <w:szCs w:val="24"/>
+        </w:rPr>
+        <w:t xml:space="preserve"> can request to rent an item by specifying:</w:t>
       </w:r>
     </w:p>
     <w:p>
@@ -1318,7 +1613,15 @@
           <w:sz w:val="24"/>
           <w:szCs w:val="24"/>
         </w:rPr>
-        <w:t>Lenders must upload photos or videos of the item’s condition</w:t>
+        <w:t>Owner</w:t>
+      </w:r>
+      <w:r>
+        <w:rPr>
+          <w:rFonts w:ascii="Times New Roman" w:eastAsia="Times New Roman" w:hAnsi="Times New Roman" w:cs="Times New Roman"/>
+          <w:sz w:val="24"/>
+          <w:szCs w:val="24"/>
+        </w:rPr>
+        <w:t>s must upload photos or videos of the item’s condition</w:t>
       </w:r>
       <w:r>
         <w:rPr>
@@ -1420,31 +1723,23 @@
           <w:sz w:val="24"/>
           <w:szCs w:val="24"/>
         </w:rPr>
-        <w:t>Lenders must upload photos or videos of the item’s condition</w:t>
-      </w:r>
-      <w:r>
-        <w:rPr>
-          <w:rFonts w:ascii="Times New Roman" w:eastAsia="Times New Roman" w:hAnsi="Times New Roman" w:cs="Times New Roman"/>
-          <w:sz w:val="24"/>
-          <w:szCs w:val="24"/>
-        </w:rPr>
-        <w:t xml:space="preserve"> (</w:t>
-      </w:r>
-      <w:r>
-        <w:rPr>
-          <w:rFonts w:ascii="Times New Roman" w:eastAsia="Times New Roman" w:hAnsi="Times New Roman" w:cs="Times New Roman"/>
-          <w:sz w:val="24"/>
-          <w:szCs w:val="24"/>
-        </w:rPr>
-        <w:t>or a video call schedule with an admin</w:t>
-      </w:r>
-      <w:r>
-        <w:rPr>
-          <w:rFonts w:ascii="Times New Roman" w:eastAsia="Times New Roman" w:hAnsi="Times New Roman" w:cs="Times New Roman"/>
-          <w:sz w:val="24"/>
-          <w:szCs w:val="24"/>
-        </w:rPr>
-        <w:t>)</w:t>
+        <w:t>Owner</w:t>
+      </w:r>
+      <w:r>
+        <w:rPr>
+          <w:rFonts w:ascii="Times New Roman" w:eastAsia="Times New Roman" w:hAnsi="Times New Roman" w:cs="Times New Roman"/>
+          <w:sz w:val="24"/>
+          <w:szCs w:val="24"/>
+        </w:rPr>
+        <w:t>s must upload photos or videos of the item’s condition</w:t>
+      </w:r>
+      <w:r>
+        <w:rPr>
+          <w:rFonts w:ascii="Times New Roman" w:eastAsia="Times New Roman" w:hAnsi="Times New Roman" w:cs="Times New Roman"/>
+          <w:sz w:val="24"/>
+          <w:szCs w:val="24"/>
+        </w:rPr>
+        <w:t xml:space="preserve"> (or a video call schedule with an admin)</w:t>
       </w:r>
       <w:r>
         <w:rPr>
@@ -1498,15 +1793,15 @@
           <w:sz w:val="24"/>
           <w:szCs w:val="24"/>
         </w:rPr>
-        <w:t>to be lent to the b</w:t>
-      </w:r>
-      <w:r>
-        <w:rPr>
-          <w:rFonts w:ascii="Times New Roman" w:eastAsia="Times New Roman" w:hAnsi="Times New Roman" w:cs="Times New Roman"/>
-          <w:sz w:val="24"/>
-          <w:szCs w:val="24"/>
-        </w:rPr>
-        <w:t>orrower</w:t>
+        <w:t xml:space="preserve">to be lent to the </w:t>
+      </w:r>
+      <w:r>
+        <w:rPr>
+          <w:rFonts w:ascii="Times New Roman" w:eastAsia="Times New Roman" w:hAnsi="Times New Roman" w:cs="Times New Roman"/>
+          <w:sz w:val="24"/>
+          <w:szCs w:val="24"/>
+        </w:rPr>
+        <w:t>renter</w:t>
       </w:r>
       <w:r>
         <w:rPr>
@@ -1568,31 +1863,23 @@
           <w:sz w:val="24"/>
           <w:szCs w:val="24"/>
         </w:rPr>
-        <w:t>Borrowers must upload photos or videos of the item’s condition</w:t>
-      </w:r>
-      <w:r>
-        <w:rPr>
-          <w:rFonts w:ascii="Times New Roman" w:eastAsia="Times New Roman" w:hAnsi="Times New Roman" w:cs="Times New Roman"/>
-          <w:sz w:val="24"/>
-          <w:szCs w:val="24"/>
-        </w:rPr>
-        <w:t xml:space="preserve"> (</w:t>
-      </w:r>
-      <w:r>
-        <w:rPr>
-          <w:rFonts w:ascii="Times New Roman" w:eastAsia="Times New Roman" w:hAnsi="Times New Roman" w:cs="Times New Roman"/>
-          <w:sz w:val="24"/>
-          <w:szCs w:val="24"/>
-        </w:rPr>
-        <w:t>or a video call schedule with an admin</w:t>
-      </w:r>
-      <w:r>
-        <w:rPr>
-          <w:rFonts w:ascii="Times New Roman" w:eastAsia="Times New Roman" w:hAnsi="Times New Roman" w:cs="Times New Roman"/>
-          <w:sz w:val="24"/>
-          <w:szCs w:val="24"/>
-        </w:rPr>
-        <w:t>)</w:t>
+        <w:t>Renters</w:t>
+      </w:r>
+      <w:r>
+        <w:rPr>
+          <w:rFonts w:ascii="Times New Roman" w:eastAsia="Times New Roman" w:hAnsi="Times New Roman" w:cs="Times New Roman"/>
+          <w:sz w:val="24"/>
+          <w:szCs w:val="24"/>
+        </w:rPr>
+        <w:t xml:space="preserve"> must upload photos or videos of the item’s condition</w:t>
+      </w:r>
+      <w:r>
+        <w:rPr>
+          <w:rFonts w:ascii="Times New Roman" w:eastAsia="Times New Roman" w:hAnsi="Times New Roman" w:cs="Times New Roman"/>
+          <w:sz w:val="24"/>
+          <w:szCs w:val="24"/>
+        </w:rPr>
+        <w:t xml:space="preserve"> (or a video call schedule with an admin)</w:t>
       </w:r>
       <w:r>
         <w:rPr>
@@ -1677,6 +1964,7 @@
           <w:sz w:val="24"/>
           <w:szCs w:val="24"/>
         </w:rPr>
+        <w:lastRenderedPageBreak/>
         <w:t>1.5 Ratings and Reviews</w:t>
       </w:r>
     </w:p>
@@ -1709,7 +1997,23 @@
           <w:sz w:val="24"/>
           <w:szCs w:val="24"/>
         </w:rPr>
-        <w:t>: Borrowers can rate items based on their experience (1-5 stars).</w:t>
+        <w:t xml:space="preserve">: </w:t>
+      </w:r>
+      <w:r>
+        <w:rPr>
+          <w:rFonts w:ascii="Times New Roman" w:eastAsia="Times New Roman" w:hAnsi="Times New Roman" w:cs="Times New Roman"/>
+          <w:sz w:val="24"/>
+          <w:szCs w:val="24"/>
+        </w:rPr>
+        <w:t>Renters</w:t>
+      </w:r>
+      <w:r>
+        <w:rPr>
+          <w:rFonts w:ascii="Times New Roman" w:eastAsia="Times New Roman" w:hAnsi="Times New Roman" w:cs="Times New Roman"/>
+          <w:sz w:val="24"/>
+          <w:szCs w:val="24"/>
+        </w:rPr>
+        <w:t xml:space="preserve"> can rate items based on their experience (1-5 stars).</w:t>
       </w:r>
     </w:p>
     <w:p>
@@ -1733,15 +2037,57 @@
           <w:sz w:val="24"/>
           <w:szCs w:val="24"/>
         </w:rPr>
-        <w:t>Lender Ratings</w:t>
-      </w:r>
-      <w:r>
-        <w:rPr>
-          <w:rFonts w:ascii="Times New Roman" w:eastAsia="Times New Roman" w:hAnsi="Times New Roman" w:cs="Times New Roman"/>
-          <w:sz w:val="24"/>
-          <w:szCs w:val="24"/>
-        </w:rPr>
-        <w:t>: Borrowers can rate lenders based on their responsiveness and item condition.</w:t>
+        <w:t>Owner</w:t>
+      </w:r>
+      <w:r>
+        <w:rPr>
+          <w:rFonts w:ascii="Times New Roman" w:eastAsia="Times New Roman" w:hAnsi="Times New Roman" w:cs="Times New Roman"/>
+          <w:b/>
+          <w:bCs/>
+          <w:sz w:val="24"/>
+          <w:szCs w:val="24"/>
+        </w:rPr>
+        <w:t xml:space="preserve"> Ratings</w:t>
+      </w:r>
+      <w:r>
+        <w:rPr>
+          <w:rFonts w:ascii="Times New Roman" w:eastAsia="Times New Roman" w:hAnsi="Times New Roman" w:cs="Times New Roman"/>
+          <w:sz w:val="24"/>
+          <w:szCs w:val="24"/>
+        </w:rPr>
+        <w:t xml:space="preserve">: </w:t>
+      </w:r>
+      <w:r>
+        <w:rPr>
+          <w:rFonts w:ascii="Times New Roman" w:eastAsia="Times New Roman" w:hAnsi="Times New Roman" w:cs="Times New Roman"/>
+          <w:sz w:val="24"/>
+          <w:szCs w:val="24"/>
+        </w:rPr>
+        <w:t>Renters</w:t>
+      </w:r>
+      <w:r>
+        <w:rPr>
+          <w:rFonts w:ascii="Times New Roman" w:eastAsia="Times New Roman" w:hAnsi="Times New Roman" w:cs="Times New Roman"/>
+          <w:sz w:val="24"/>
+          <w:szCs w:val="24"/>
+        </w:rPr>
+        <w:t xml:space="preserve"> can rate </w:t>
+      </w:r>
+      <w:r>
+        <w:rPr>
+          <w:rFonts w:ascii="Times New Roman" w:eastAsia="Times New Roman" w:hAnsi="Times New Roman" w:cs="Times New Roman"/>
+          <w:sz w:val="24"/>
+          <w:szCs w:val="24"/>
+        </w:rPr>
+        <w:t>owner</w:t>
+      </w:r>
+      <w:r>
+        <w:rPr>
+          <w:rFonts w:ascii="Times New Roman" w:eastAsia="Times New Roman" w:hAnsi="Times New Roman" w:cs="Times New Roman"/>
+          <w:sz w:val="24"/>
+          <w:szCs w:val="24"/>
+        </w:rPr>
+        <w:t>s based on their responsiveness and item condition.</w:t>
       </w:r>
     </w:p>
     <w:p>
@@ -1773,7 +2119,23 @@
           <w:sz w:val="24"/>
           <w:szCs w:val="24"/>
         </w:rPr>
-        <w:t>: Users can leave detailed reviews for items and lenders.</w:t>
+        <w:t xml:space="preserve">: Users can leave detailed reviews for items and </w:t>
+      </w:r>
+      <w:r>
+        <w:rPr>
+          <w:rFonts w:ascii="Times New Roman" w:eastAsia="Times New Roman" w:hAnsi="Times New Roman" w:cs="Times New Roman"/>
+          <w:sz w:val="24"/>
+          <w:szCs w:val="24"/>
+        </w:rPr>
+        <w:t>owner</w:t>
+      </w:r>
+      <w:r>
+        <w:rPr>
+          <w:rFonts w:ascii="Times New Roman" w:eastAsia="Times New Roman" w:hAnsi="Times New Roman" w:cs="Times New Roman"/>
+          <w:sz w:val="24"/>
+          <w:szCs w:val="24"/>
+        </w:rPr>
+        <w:t>s.</w:t>
       </w:r>
     </w:p>
     <w:p>
@@ -1797,7 +2159,6 @@
           <w:sz w:val="24"/>
           <w:szCs w:val="24"/>
         </w:rPr>
-        <w:lastRenderedPageBreak/>
         <w:t>Trust Score</w:t>
       </w:r>
       <w:r>
@@ -1806,7 +2167,39 @@
           <w:sz w:val="24"/>
           <w:szCs w:val="24"/>
         </w:rPr>
-        <w:t>: Each user (borrower and lender) will have a trust score based on their ratings and reviews.</w:t>
+        <w:t>: Each user (</w:t>
+      </w:r>
+      <w:r>
+        <w:rPr>
+          <w:rFonts w:ascii="Times New Roman" w:eastAsia="Times New Roman" w:hAnsi="Times New Roman" w:cs="Times New Roman"/>
+          <w:sz w:val="24"/>
+          <w:szCs w:val="24"/>
+        </w:rPr>
+        <w:t>renter</w:t>
+      </w:r>
+      <w:r>
+        <w:rPr>
+          <w:rFonts w:ascii="Times New Roman" w:eastAsia="Times New Roman" w:hAnsi="Times New Roman" w:cs="Times New Roman"/>
+          <w:sz w:val="24"/>
+          <w:szCs w:val="24"/>
+        </w:rPr>
+        <w:t xml:space="preserve"> and </w:t>
+      </w:r>
+      <w:r>
+        <w:rPr>
+          <w:rFonts w:ascii="Times New Roman" w:eastAsia="Times New Roman" w:hAnsi="Times New Roman" w:cs="Times New Roman"/>
+          <w:sz w:val="24"/>
+          <w:szCs w:val="24"/>
+        </w:rPr>
+        <w:t>owner</w:t>
+      </w:r>
+      <w:r>
+        <w:rPr>
+          <w:rFonts w:ascii="Times New Roman" w:eastAsia="Times New Roman" w:hAnsi="Times New Roman" w:cs="Times New Roman"/>
+          <w:sz w:val="24"/>
+          <w:szCs w:val="24"/>
+        </w:rPr>
+        <w:t>) will have a trust score based on their ratings and reviews.</w:t>
       </w:r>
     </w:p>
     <w:p>
@@ -1861,7 +2254,39 @@
           <w:sz w:val="24"/>
           <w:szCs w:val="24"/>
         </w:rPr>
-        <w:t>: Notify borrowers and lenders about:</w:t>
+        <w:t xml:space="preserve">: Notify </w:t>
+      </w:r>
+      <w:r>
+        <w:rPr>
+          <w:rFonts w:ascii="Times New Roman" w:eastAsia="Times New Roman" w:hAnsi="Times New Roman" w:cs="Times New Roman"/>
+          <w:sz w:val="24"/>
+          <w:szCs w:val="24"/>
+        </w:rPr>
+        <w:t>renters</w:t>
+      </w:r>
+      <w:r>
+        <w:rPr>
+          <w:rFonts w:ascii="Times New Roman" w:eastAsia="Times New Roman" w:hAnsi="Times New Roman" w:cs="Times New Roman"/>
+          <w:sz w:val="24"/>
+          <w:szCs w:val="24"/>
+        </w:rPr>
+        <w:t xml:space="preserve"> and </w:t>
+      </w:r>
+      <w:r>
+        <w:rPr>
+          <w:rFonts w:ascii="Times New Roman" w:eastAsia="Times New Roman" w:hAnsi="Times New Roman" w:cs="Times New Roman"/>
+          <w:sz w:val="24"/>
+          <w:szCs w:val="24"/>
+        </w:rPr>
+        <w:t>owner</w:t>
+      </w:r>
+      <w:r>
+        <w:rPr>
+          <w:rFonts w:ascii="Times New Roman" w:eastAsia="Times New Roman" w:hAnsi="Times New Roman" w:cs="Times New Roman"/>
+          <w:sz w:val="24"/>
+          <w:szCs w:val="24"/>
+        </w:rPr>
+        <w:t>s about:</w:t>
       </w:r>
     </w:p>
     <w:p>
@@ -1959,7 +2384,23 @@
           <w:sz w:val="24"/>
           <w:szCs w:val="24"/>
         </w:rPr>
-        <w:t>: Notify borrowers when new items matching their preferences are listed.</w:t>
+        <w:t xml:space="preserve">: Notify </w:t>
+      </w:r>
+      <w:r>
+        <w:rPr>
+          <w:rFonts w:ascii="Times New Roman" w:eastAsia="Times New Roman" w:hAnsi="Times New Roman" w:cs="Times New Roman"/>
+          <w:sz w:val="24"/>
+          <w:szCs w:val="24"/>
+        </w:rPr>
+        <w:t>renters</w:t>
+      </w:r>
+      <w:r>
+        <w:rPr>
+          <w:rFonts w:ascii="Times New Roman" w:eastAsia="Times New Roman" w:hAnsi="Times New Roman" w:cs="Times New Roman"/>
+          <w:sz w:val="24"/>
+          <w:szCs w:val="24"/>
+        </w:rPr>
+        <w:t xml:space="preserve"> when new items matching their preferences are listed.</w:t>
       </w:r>
     </w:p>
     <w:p>
@@ -2567,6 +3008,7 @@
           <w:sz w:val="24"/>
           <w:szCs w:val="24"/>
         </w:rPr>
+        <w:lastRenderedPageBreak/>
         <w:t>Database Scalability</w:t>
       </w:r>
       <w:r>
@@ -2680,7 +3122,6 @@
           <w:sz w:val="24"/>
           <w:szCs w:val="24"/>
         </w:rPr>
-        <w:lastRenderedPageBreak/>
         <w:t>2.3 User-Friendliness</w:t>
       </w:r>
     </w:p>
@@ -3158,7 +3599,39 @@
           <w:sz w:val="24"/>
           <w:szCs w:val="24"/>
         </w:rPr>
-        <w:t>: Borrowers and lenders can communicate directly within the platform to discuss rental details</w:t>
+        <w:t xml:space="preserve">: </w:t>
+      </w:r>
+      <w:r>
+        <w:rPr>
+          <w:rFonts w:ascii="Times New Roman" w:eastAsia="Times New Roman" w:hAnsi="Times New Roman" w:cs="Times New Roman"/>
+          <w:sz w:val="24"/>
+          <w:szCs w:val="24"/>
+        </w:rPr>
+        <w:t>Renters</w:t>
+      </w:r>
+      <w:r>
+        <w:rPr>
+          <w:rFonts w:ascii="Times New Roman" w:eastAsia="Times New Roman" w:hAnsi="Times New Roman" w:cs="Times New Roman"/>
+          <w:sz w:val="24"/>
+          <w:szCs w:val="24"/>
+        </w:rPr>
+        <w:t xml:space="preserve"> and </w:t>
+      </w:r>
+      <w:r>
+        <w:rPr>
+          <w:rFonts w:ascii="Times New Roman" w:eastAsia="Times New Roman" w:hAnsi="Times New Roman" w:cs="Times New Roman"/>
+          <w:sz w:val="24"/>
+          <w:szCs w:val="24"/>
+        </w:rPr>
+        <w:t>owner</w:t>
+      </w:r>
+      <w:r>
+        <w:rPr>
+          <w:rFonts w:ascii="Times New Roman" w:eastAsia="Times New Roman" w:hAnsi="Times New Roman" w:cs="Times New Roman"/>
+          <w:sz w:val="24"/>
+          <w:szCs w:val="24"/>
+        </w:rPr>
+        <w:t>s can communicate directly within the platform to discuss rental details</w:t>
       </w:r>
       <w:r>
         <w:rPr>
@@ -3328,6 +3801,7 @@
           <w:sz w:val="24"/>
           <w:szCs w:val="24"/>
         </w:rPr>
+        <w:lastRenderedPageBreak/>
         <w:t>Save Items</w:t>
       </w:r>
       <w:r>
@@ -3336,7 +3810,23 @@
           <w:sz w:val="24"/>
           <w:szCs w:val="24"/>
         </w:rPr>
-        <w:t xml:space="preserve">: Borrowers can save items to a </w:t>
+        <w:t xml:space="preserve">: </w:t>
+      </w:r>
+      <w:r>
+        <w:rPr>
+          <w:rFonts w:ascii="Times New Roman" w:eastAsia="Times New Roman" w:hAnsi="Times New Roman" w:cs="Times New Roman"/>
+          <w:sz w:val="24"/>
+          <w:szCs w:val="24"/>
+        </w:rPr>
+        <w:t>Renters</w:t>
+      </w:r>
+      <w:r>
+        <w:rPr>
+          <w:rFonts w:ascii="Times New Roman" w:eastAsia="Times New Roman" w:hAnsi="Times New Roman" w:cs="Times New Roman"/>
+          <w:sz w:val="24"/>
+          <w:szCs w:val="24"/>
+        </w:rPr>
+        <w:t xml:space="preserve"> can save items to a </w:t>
       </w:r>
       <w:proofErr w:type="spellStart"/>
       <w:r>
@@ -3386,7 +3876,23 @@
           <w:sz w:val="24"/>
           <w:szCs w:val="24"/>
         </w:rPr>
-        <w:t xml:space="preserve">: Notify borrowers when items in their </w:t>
+        <w:t xml:space="preserve">: Notify </w:t>
+      </w:r>
+      <w:r>
+        <w:rPr>
+          <w:rFonts w:ascii="Times New Roman" w:eastAsia="Times New Roman" w:hAnsi="Times New Roman" w:cs="Times New Roman"/>
+          <w:sz w:val="24"/>
+          <w:szCs w:val="24"/>
+        </w:rPr>
+        <w:t>renters</w:t>
+      </w:r>
+      <w:r>
+        <w:rPr>
+          <w:rFonts w:ascii="Times New Roman" w:eastAsia="Times New Roman" w:hAnsi="Times New Roman" w:cs="Times New Roman"/>
+          <w:sz w:val="24"/>
+          <w:szCs w:val="24"/>
+        </w:rPr>
+        <w:t xml:space="preserve"> when items in their </w:t>
       </w:r>
       <w:proofErr w:type="spellStart"/>
       <w:r>
@@ -3427,7 +3933,6 @@
           <w:sz w:val="24"/>
           <w:szCs w:val="24"/>
         </w:rPr>
-        <w:lastRenderedPageBreak/>
         <w:t>3.</w:t>
       </w:r>
       <w:r>
@@ -3480,7 +3985,23 @@
           <w:sz w:val="24"/>
           <w:szCs w:val="24"/>
         </w:rPr>
-        <w:t>: Provide lenders with insights into their item performance (e.g., views, rentals, earnings).</w:t>
+        <w:t xml:space="preserve">: Provide </w:t>
+      </w:r>
+      <w:r>
+        <w:rPr>
+          <w:rFonts w:ascii="Times New Roman" w:eastAsia="Times New Roman" w:hAnsi="Times New Roman" w:cs="Times New Roman"/>
+          <w:sz w:val="24"/>
+          <w:szCs w:val="24"/>
+        </w:rPr>
+        <w:t>owner</w:t>
+      </w:r>
+      <w:r>
+        <w:rPr>
+          <w:rFonts w:ascii="Times New Roman" w:eastAsia="Times New Roman" w:hAnsi="Times New Roman" w:cs="Times New Roman"/>
+          <w:sz w:val="24"/>
+          <w:szCs w:val="24"/>
+        </w:rPr>
+        <w:t>s with insights into their item performance (e.g., views, rentals, earnings).</w:t>
       </w:r>
     </w:p>
     <w:p>
@@ -4236,6 +4757,7 @@
           <w:sz w:val="24"/>
           <w:szCs w:val="24"/>
         </w:rPr>
+        <w:lastRenderedPageBreak/>
         <w:t>Phase 3: Additional Features</w:t>
       </w:r>
     </w:p>
@@ -4280,7 +4802,6 @@
           <w:sz w:val="24"/>
           <w:szCs w:val="24"/>
         </w:rPr>
-        <w:lastRenderedPageBreak/>
         <w:t>Analytics Dashboard</w:t>
       </w:r>
     </w:p>
@@ -8361,6 +8882,7 @@
   <w:style w:type="character" w:default="1" w:styleId="DefaultParagraphFont">
     <w:name w:val="Default Paragraph Font"/>
     <w:uiPriority w:val="1"/>
+    <w:semiHidden/>
     <w:unhideWhenUsed/>
   </w:style>
   <w:style w:type="table" w:default="1" w:styleId="TableNormal">

</xml_diff>